<commit_message>
actualizado control series de tiempo
</commit_message>
<xml_diff>
--- a/Series de Tiempo/Control/Reporte.docx
+++ b/Series de Tiempo/Control/Reporte.docx
@@ -548,6 +548,13 @@
         </w:rPr>
         <w:t xml:space="preserve"> se asemeja bastante a la demanda real.</w:t>
       </w:r>
+      <w:r>
+        <w:rPr>
+          <w:sz w:val="18"/>
+          <w:szCs w:val="18"/>
+        </w:rPr>
+        <w:t xml:space="preserve"> </w:t>
+      </w:r>
     </w:p>
     <w:p>
       <w:pPr>
@@ -600,6 +607,7 @@
     <w:p>
       <w:pPr>
         <w:pStyle w:val="Descripcin"/>
+        <w:spacing w:after="120"/>
         <w:jc w:val="center"/>
       </w:pPr>
       <w:r>
@@ -636,6 +644,159 @@
       <w:proofErr w:type="spellEnd"/>
       <w:r>
         <w:t>) y Ajuste SARIMAX</w:t>
+      </w:r>
+      <w:r>
+        <w:t xml:space="preserve"> </w:t>
+      </w:r>
+      <w:bookmarkStart w:id="0" w:name="_GoBack"/>
+      <w:bookmarkEnd w:id="0"/>
+    </w:p>
+    <w:p>
+      <w:pPr>
+        <w:spacing w:after="0" w:line="240" w:lineRule="auto"/>
+        <w:jc w:val="center"/>
+        <w:rPr>
+          <w:sz w:val="18"/>
+          <w:szCs w:val="18"/>
+        </w:rPr>
+      </w:pPr>
+      <w:proofErr w:type="spellStart"/>
+      <w:proofErr w:type="gramStart"/>
+      <w:r>
+        <w:rPr>
+          <w:sz w:val="18"/>
+          <w:szCs w:val="18"/>
+        </w:rPr>
+        <w:t>lmtest</w:t>
+      </w:r>
+      <w:proofErr w:type="spellEnd"/>
+      <w:r>
+        <w:rPr>
+          <w:sz w:val="18"/>
+          <w:szCs w:val="18"/>
+        </w:rPr>
+        <w:t>::</w:t>
+      </w:r>
+      <w:proofErr w:type="spellStart"/>
+      <w:proofErr w:type="gramEnd"/>
+      <w:r>
+        <w:rPr>
+          <w:sz w:val="18"/>
+          <w:szCs w:val="18"/>
+        </w:rPr>
+        <w:t>bptest</w:t>
+      </w:r>
+      <w:proofErr w:type="spellEnd"/>
+      <w:r>
+        <w:rPr>
+          <w:sz w:val="18"/>
+          <w:szCs w:val="18"/>
+        </w:rPr>
+        <w:t>(lm(</w:t>
+      </w:r>
+      <w:proofErr w:type="spellStart"/>
+      <w:r>
+        <w:rPr>
+          <w:sz w:val="18"/>
+          <w:szCs w:val="18"/>
+        </w:rPr>
+        <w:t>mod_sarimax</w:t>
+      </w:r>
+      <w:r>
+        <w:rPr>
+          <w:sz w:val="18"/>
+          <w:szCs w:val="18"/>
+        </w:rPr>
+        <w:t>$res</w:t>
+      </w:r>
+      <w:proofErr w:type="spellEnd"/>
+      <w:r>
+        <w:rPr>
+          <w:sz w:val="18"/>
+          <w:szCs w:val="18"/>
+        </w:rPr>
+        <w:t xml:space="preserve"> ~ c(time(</w:t>
+      </w:r>
+      <w:proofErr w:type="spellStart"/>
+      <w:r>
+        <w:rPr>
+          <w:sz w:val="18"/>
+          <w:szCs w:val="18"/>
+        </w:rPr>
+        <w:t>mod_sarimax</w:t>
+      </w:r>
+      <w:r>
+        <w:rPr>
+          <w:sz w:val="18"/>
+          <w:szCs w:val="18"/>
+        </w:rPr>
+        <w:t>$res</w:t>
+      </w:r>
+      <w:proofErr w:type="spellEnd"/>
+      <w:r>
+        <w:rPr>
+          <w:sz w:val="18"/>
+          <w:szCs w:val="18"/>
+        </w:rPr>
+        <w:t>))))$</w:t>
+      </w:r>
+      <w:proofErr w:type="spellStart"/>
+      <w:r>
+        <w:rPr>
+          <w:sz w:val="18"/>
+          <w:szCs w:val="18"/>
+        </w:rPr>
+        <w:t>p.value</w:t>
+      </w:r>
+      <w:proofErr w:type="spellEnd"/>
+    </w:p>
+    <w:p>
+      <w:pPr>
+        <w:spacing w:after="0" w:line="240" w:lineRule="auto"/>
+        <w:jc w:val="center"/>
+        <w:rPr>
+          <w:sz w:val="18"/>
+          <w:szCs w:val="18"/>
+        </w:rPr>
+      </w:pPr>
+      <w:r>
+        <w:rPr>
+          <w:sz w:val="18"/>
+          <w:szCs w:val="18"/>
+        </w:rPr>
+        <w:t xml:space="preserve">BP = 0.015734, </w:t>
+      </w:r>
+      <w:proofErr w:type="spellStart"/>
+      <w:r>
+        <w:rPr>
+          <w:sz w:val="18"/>
+          <w:szCs w:val="18"/>
+        </w:rPr>
+        <w:t>df</w:t>
+      </w:r>
+      <w:proofErr w:type="spellEnd"/>
+      <w:r>
+        <w:rPr>
+          <w:sz w:val="18"/>
+          <w:szCs w:val="18"/>
+        </w:rPr>
+        <w:t xml:space="preserve"> = 1, p-</w:t>
+      </w:r>
+      <w:proofErr w:type="spellStart"/>
+      <w:r>
+        <w:rPr>
+          <w:sz w:val="18"/>
+          <w:szCs w:val="18"/>
+        </w:rPr>
+        <w:t>value</w:t>
+      </w:r>
+      <w:proofErr w:type="spellEnd"/>
+      <w:r>
+        <w:rPr>
+          <w:sz w:val="18"/>
+          <w:szCs w:val="18"/>
+        </w:rPr>
+        <w:t xml:space="preserve"> = 0.9002</w:t>
       </w:r>
     </w:p>
     <w:p>
@@ -823,7 +984,7 @@
         <w:tblLook w:val="04A0" w:firstRow="1" w:lastRow="0" w:firstColumn="1" w:lastColumn="0" w:noHBand="0" w:noVBand="1"/>
       </w:tblPr>
       <w:tblGrid>
-        <w:gridCol w:w="834"/>
+        <w:gridCol w:w="870"/>
         <w:gridCol w:w="2032"/>
         <w:gridCol w:w="2469"/>
       </w:tblGrid>
@@ -1155,7 +1316,27 @@
                 <w:szCs w:val="16"/>
                 <w:lang w:eastAsia="es-CL"/>
               </w:rPr>
-              <w:t>feb-24</w:t>
+              <w:t>feb-</w:t>
+            </w:r>
+            <w:r>
+              <w:rPr>
+                <w:rFonts w:ascii="Calibri" w:eastAsia="Times New Roman" w:hAnsi="Calibri" w:cs="Calibri"/>
+                <w:color w:val="000000"/>
+                <w:sz w:val="16"/>
+                <w:szCs w:val="16"/>
+                <w:lang w:eastAsia="es-CL"/>
+              </w:rPr>
+              <w:t>20</w:t>
+            </w:r>
+            <w:r>
+              <w:rPr>
+                <w:rFonts w:ascii="Calibri" w:eastAsia="Times New Roman" w:hAnsi="Calibri" w:cs="Calibri"/>
+                <w:color w:val="000000"/>
+                <w:sz w:val="16"/>
+                <w:szCs w:val="16"/>
+                <w:lang w:eastAsia="es-CL"/>
+              </w:rPr>
+              <w:t>24</w:t>
             </w:r>
           </w:p>
         </w:tc>
@@ -1251,7 +1432,27 @@
                 <w:szCs w:val="16"/>
                 <w:lang w:eastAsia="es-CL"/>
               </w:rPr>
-              <w:t>mar-24</w:t>
+              <w:t>mar-</w:t>
+            </w:r>
+            <w:r>
+              <w:rPr>
+                <w:rFonts w:ascii="Calibri" w:eastAsia="Times New Roman" w:hAnsi="Calibri" w:cs="Calibri"/>
+                <w:color w:val="000000"/>
+                <w:sz w:val="16"/>
+                <w:szCs w:val="16"/>
+                <w:lang w:eastAsia="es-CL"/>
+              </w:rPr>
+              <w:t>20</w:t>
+            </w:r>
+            <w:r>
+              <w:rPr>
+                <w:rFonts w:ascii="Calibri" w:eastAsia="Times New Roman" w:hAnsi="Calibri" w:cs="Calibri"/>
+                <w:color w:val="000000"/>
+                <w:sz w:val="16"/>
+                <w:szCs w:val="16"/>
+                <w:lang w:eastAsia="es-CL"/>
+              </w:rPr>
+              <w:t>24</w:t>
             </w:r>
           </w:p>
         </w:tc>
@@ -1454,7 +1655,27 @@
                 <w:szCs w:val="16"/>
                 <w:lang w:eastAsia="es-CL"/>
               </w:rPr>
-              <w:t>may-24</w:t>
+              <w:t>may-</w:t>
+            </w:r>
+            <w:r>
+              <w:rPr>
+                <w:rFonts w:ascii="Calibri" w:eastAsia="Times New Roman" w:hAnsi="Calibri" w:cs="Calibri"/>
+                <w:color w:val="000000"/>
+                <w:sz w:val="16"/>
+                <w:szCs w:val="16"/>
+                <w:lang w:eastAsia="es-CL"/>
+              </w:rPr>
+              <w:t>20</w:t>
+            </w:r>
+            <w:r>
+              <w:rPr>
+                <w:rFonts w:ascii="Calibri" w:eastAsia="Times New Roman" w:hAnsi="Calibri" w:cs="Calibri"/>
+                <w:color w:val="000000"/>
+                <w:sz w:val="16"/>
+                <w:szCs w:val="16"/>
+                <w:lang w:eastAsia="es-CL"/>
+              </w:rPr>
+              <w:t>24</w:t>
             </w:r>
           </w:p>
         </w:tc>
@@ -1549,7 +1770,27 @@
                 <w:szCs w:val="16"/>
                 <w:lang w:eastAsia="es-CL"/>
               </w:rPr>
-              <w:t>jun-24</w:t>
+              <w:t>jun-</w:t>
+            </w:r>
+            <w:r>
+              <w:rPr>
+                <w:rFonts w:ascii="Calibri" w:eastAsia="Times New Roman" w:hAnsi="Calibri" w:cs="Calibri"/>
+                <w:color w:val="000000"/>
+                <w:sz w:val="16"/>
+                <w:szCs w:val="16"/>
+                <w:lang w:eastAsia="es-CL"/>
+              </w:rPr>
+              <w:t>20</w:t>
+            </w:r>
+            <w:r>
+              <w:rPr>
+                <w:rFonts w:ascii="Calibri" w:eastAsia="Times New Roman" w:hAnsi="Calibri" w:cs="Calibri"/>
+                <w:color w:val="000000"/>
+                <w:sz w:val="16"/>
+                <w:szCs w:val="16"/>
+                <w:lang w:eastAsia="es-CL"/>
+              </w:rPr>
+              <w:t>24</w:t>
             </w:r>
           </w:p>
         </w:tc>
@@ -1645,7 +1886,27 @@
                 <w:szCs w:val="16"/>
                 <w:lang w:eastAsia="es-CL"/>
               </w:rPr>
-              <w:t>jul-24</w:t>
+              <w:t>jul-</w:t>
+            </w:r>
+            <w:r>
+              <w:rPr>
+                <w:rFonts w:ascii="Calibri" w:eastAsia="Times New Roman" w:hAnsi="Calibri" w:cs="Calibri"/>
+                <w:color w:val="000000"/>
+                <w:sz w:val="16"/>
+                <w:szCs w:val="16"/>
+                <w:lang w:eastAsia="es-CL"/>
+              </w:rPr>
+              <w:t>20</w:t>
+            </w:r>
+            <w:r>
+              <w:rPr>
+                <w:rFonts w:ascii="Calibri" w:eastAsia="Times New Roman" w:hAnsi="Calibri" w:cs="Calibri"/>
+                <w:color w:val="000000"/>
+                <w:sz w:val="16"/>
+                <w:szCs w:val="16"/>
+                <w:lang w:eastAsia="es-CL"/>
+              </w:rPr>
+              <w:t>24</w:t>
             </w:r>
           </w:p>
         </w:tc>
@@ -2136,6 +2397,7 @@
     <w:p>
       <w:pPr>
         <w:spacing w:after="0" w:line="240" w:lineRule="auto"/>
+        <w:jc w:val="both"/>
         <w:rPr>
           <w:sz w:val="18"/>
           <w:szCs w:val="18"/>
@@ -2224,6 +2486,7 @@
     <w:p>
       <w:pPr>
         <w:spacing w:after="0" w:line="240" w:lineRule="auto"/>
+        <w:jc w:val="both"/>
         <w:rPr>
           <w:sz w:val="18"/>
           <w:szCs w:val="18"/>
@@ -2296,6 +2559,7 @@
     <w:p>
       <w:pPr>
         <w:spacing w:after="0" w:line="240" w:lineRule="auto"/>
+        <w:jc w:val="both"/>
         <w:rPr>
           <w:sz w:val="18"/>
           <w:szCs w:val="18"/>
@@ -2335,6 +2599,7 @@
     </w:p>
     <w:p>
       <w:pPr>
+        <w:jc w:val="both"/>
         <w:rPr>
           <w:sz w:val="18"/>
           <w:szCs w:val="18"/>
@@ -2351,6 +2616,7 @@
     <w:p>
       <w:pPr>
         <w:spacing w:after="0" w:line="240" w:lineRule="auto"/>
+        <w:jc w:val="both"/>
         <w:rPr>
           <w:sz w:val="18"/>
           <w:szCs w:val="18"/>
@@ -2376,6 +2642,7 @@
     <w:p>
       <w:pPr>
         <w:spacing w:after="0" w:line="240" w:lineRule="auto"/>
+        <w:jc w:val="both"/>
         <w:rPr>
           <w:sz w:val="18"/>
           <w:szCs w:val="18"/>
@@ -2418,6 +2685,7 @@
     <w:p>
       <w:pPr>
         <w:spacing w:after="0" w:line="240" w:lineRule="auto"/>
+        <w:jc w:val="both"/>
         <w:rPr>
           <w:sz w:val="18"/>
           <w:szCs w:val="18"/>
@@ -3338,7 +3606,7 @@
                 <w:szCs w:val="14"/>
               </w:rPr>
             </w:pPr>
-            <w:bookmarkStart w:id="0" w:name="_Toc177731100"/>
+            <w:bookmarkStart w:id="1" w:name="_Toc177731100"/>
             <w:r>
               <w:rPr>
                 <w:rStyle w:val="Textoennegrita"/>
@@ -4754,7 +5022,7 @@
       <w:r>
         <w:t>Imacec</w:t>
       </w:r>
-      <w:bookmarkEnd w:id="0"/>
+      <w:bookmarkEnd w:id="1"/>
       <w:proofErr w:type="spellEnd"/>
     </w:p>
     <w:p>
@@ -4896,7 +5164,6 @@
           <w:szCs w:val="18"/>
         </w:rPr>
       </w:pPr>
-      <w:bookmarkStart w:id="1" w:name="_GoBack"/>
       <w:r>
         <w:rPr>
           <w:b/>
@@ -4950,7 +5217,6 @@
         <w:t>)</w:t>
       </w:r>
     </w:p>
-    <w:bookmarkEnd w:id="1"/>
     <w:p>
       <w:pPr>
         <w:spacing w:after="0" w:line="240" w:lineRule="auto"/>
@@ -6623,7 +6889,7 @@
 </file>
 
 <file path=customXml/itemProps1.xml><?xml version="1.0" encoding="utf-8"?>
-<ds:datastoreItem xmlns:ds="http://schemas.openxmlformats.org/officeDocument/2006/customXml" ds:itemID="{972655FB-4400-4DAE-8150-5AD2AEA4464B}">
+<ds:datastoreItem xmlns:ds="http://schemas.openxmlformats.org/officeDocument/2006/customXml" ds:itemID="{238EBD44-A645-4565-81E0-82057E3BB995}">
   <ds:schemaRefs>
     <ds:schemaRef ds:uri="http://schemas.openxmlformats.org/officeDocument/2006/bibliography"/>
   </ds:schemaRefs>

</xml_diff>